<commit_message>
add .pdf , edit .doc
</commit_message>
<xml_diff>
--- a/assignment/HW04_63130500033/HW04_link.docx
+++ b/assignment/HW04_63130500033/HW04_link.docx
@@ -134,19 +134,7 @@
           <w:rPr>
             <w:rStyle w:val="Hyperlink"/>
           </w:rPr>
-          <w:t>https://github.com/sit-2021-int214/010-CheapestElectricCa</w:t>
-        </w:r>
-        <w:r>
-          <w:rPr>
-            <w:rStyle w:val="Hyperlink"/>
-          </w:rPr>
-          <w:t>r</w:t>
-        </w:r>
-        <w:r>
-          <w:rPr>
-            <w:rStyle w:val="Hyperlink"/>
-          </w:rPr>
-          <w:t>s/blob/main/assignment/HW04_63130500033/readme.md</w:t>
+          <w:t>https://github.com/sit-2021-int214/010-CheapestElectricCars/blob/main/assignment/HW04_63130500033/readme.md</w:t>
         </w:r>
       </w:hyperlink>
     </w:p>
@@ -220,283 +208,137 @@
       <w:pPr>
         <w:pStyle w:val="Body"/>
         <w:rPr>
-          <w:rFonts w:ascii="AngsanaUPC" w:hAnsi="AngsanaUPC" w:cs="AngsanaUPC"/>
-          <w:color w:val="00A2FF" w:themeColor="accent1"/>
-          <w:sz w:val="36"/>
-          <w:szCs w:val="36"/>
-        </w:rPr>
-      </w:pPr>
-      <w:r>
-        <w:rPr>
           <w:rFonts w:ascii="AngsanaUPC" w:hAnsi="AngsanaUPC" w:cs="AngsanaUPC" w:hint="cs"/>
-          <w:color w:val="00A2FF" w:themeColor="accent1"/>
+          <w:b/>
+          <w:bCs/>
           <w:sz w:val="36"/>
           <w:szCs w:val="36"/>
           <w:cs/>
         </w:rPr>
-        <w:t xml:space="preserve">ได้ศึกษาการทำ </w:t>
-      </w:r>
+      </w:pPr>
       <w:r>
         <w:rPr>
           <w:rFonts w:ascii="AngsanaUPC" w:hAnsi="AngsanaUPC" w:cs="AngsanaUPC" w:hint="cs"/>
-          <w:color w:val="00A2FF" w:themeColor="accent1"/>
-          <w:sz w:val="36"/>
-          <w:szCs w:val="36"/>
-        </w:rPr>
-        <w:t xml:space="preserve">Power BI </w:t>
-      </w:r>
-      <w:r>
-        <w:rPr>
-          <w:rFonts w:ascii="AngsanaUPC" w:hAnsi="AngsanaUPC" w:cs="AngsanaUPC" w:hint="cs"/>
-          <w:color w:val="00A2FF" w:themeColor="accent1"/>
+          <w:b/>
+          <w:bCs/>
           <w:sz w:val="36"/>
           <w:szCs w:val="36"/>
           <w:cs/>
         </w:rPr>
-        <w:t xml:space="preserve">ด้วยตัวเอง </w:t>
+        <w:t xml:space="preserve">ได้ทำการศึกษา </w:t>
       </w:r>
       <w:r>
         <w:rPr>
-          <w:rFonts w:ascii="AngsanaUPC" w:hAnsi="AngsanaUPC" w:cs="AngsanaUPC" w:hint="cs"/>
-          <w:color w:val="00A2FF" w:themeColor="accent1"/>
+          <w:rFonts w:ascii="AngsanaUPC" w:hAnsi="AngsanaUPC" w:cs="AngsanaUPC"/>
+          <w:b/>
+          <w:bCs/>
           <w:sz w:val="36"/>
           <w:szCs w:val="36"/>
         </w:rPr>
-        <w:t xml:space="preserve">/ </w:t>
-      </w:r>
-    </w:p>
-    <w:p>
-      <w:pPr>
-        <w:pStyle w:val="Body"/>
-        <w:rPr>
-          <w:rFonts w:ascii="AngsanaUPC" w:hAnsi="AngsanaUPC" w:cs="AngsanaUPC"/>
-          <w:color w:val="00A2FF" w:themeColor="accent1"/>
-          <w:sz w:val="36"/>
-          <w:szCs w:val="36"/>
-        </w:rPr>
-      </w:pPr>
+        <w:t xml:space="preserve">power BI </w:t>
+      </w:r>
       <w:r>
         <w:rPr>
           <w:rFonts w:ascii="AngsanaUPC" w:hAnsi="AngsanaUPC" w:cs="AngsanaUPC" w:hint="cs"/>
-          <w:color w:val="00A2FF" w:themeColor="accent1"/>
+          <w:b/>
+          <w:bCs/>
           <w:sz w:val="36"/>
           <w:szCs w:val="36"/>
           <w:cs/>
         </w:rPr>
-        <w:t xml:space="preserve">ผ่าน </w:t>
-      </w:r>
-      <w:proofErr w:type="spellStart"/>
+        <w:t xml:space="preserve">โดยมีเพื่อให้คำแนะนำและช่วยเหลือ ได้ลองใช้ลูกเล่นกราฟต่างๆ รวมทั้งการจัดตกแต่ง โดยได้มีการทำ </w:t>
+      </w:r>
       <w:r>
         <w:rPr>
-          <w:rFonts w:ascii="AngsanaUPC" w:hAnsi="AngsanaUPC" w:cs="AngsanaUPC" w:hint="cs"/>
-          <w:color w:val="00A2FF" w:themeColor="accent1"/>
+          <w:rFonts w:ascii="AngsanaUPC" w:hAnsi="AngsanaUPC" w:cs="AngsanaUPC"/>
+          <w:b/>
+          <w:bCs/>
           <w:sz w:val="36"/>
           <w:szCs w:val="36"/>
         </w:rPr>
-        <w:t>Datacamp</w:t>
-      </w:r>
-      <w:proofErr w:type="spellEnd"/>
+        <w:t xml:space="preserve">Bar Chart </w:t>
+      </w:r>
       <w:r>
         <w:rPr>
           <w:rFonts w:ascii="AngsanaUPC" w:hAnsi="AngsanaUPC" w:cs="AngsanaUPC" w:hint="cs"/>
-          <w:color w:val="00A2FF" w:themeColor="accent1"/>
-          <w:sz w:val="36"/>
-          <w:szCs w:val="36"/>
-        </w:rPr>
-        <w:t xml:space="preserve"> </w:t>
-      </w:r>
-      <w:r>
-        <w:rPr>
-          <w:rFonts w:ascii="AngsanaUPC" w:hAnsi="AngsanaUPC" w:cs="AngsanaUPC" w:hint="cs"/>
-          <w:color w:val="00A2FF" w:themeColor="accent1"/>
+          <w:b/>
+          <w:bCs/>
           <w:sz w:val="36"/>
           <w:szCs w:val="36"/>
           <w:cs/>
         </w:rPr>
-        <w:t xml:space="preserve">แล้วใช้ </w:t>
+        <w:t xml:space="preserve">ซึ่งนำเสนอข้อมูลเกี่ยวกับราคาเฉลี่ยของหนังสือในแต่ละประเภท ทำให้เราเห็นถึงความแตกต่างของราคาเฉลี่ยของหนังสือแต่ละประเภทอย่างชัดเจน และมีการทำ </w:t>
       </w:r>
       <w:r>
         <w:rPr>
-          <w:rFonts w:ascii="AngsanaUPC" w:hAnsi="AngsanaUPC" w:cs="AngsanaUPC" w:hint="cs"/>
-          <w:color w:val="00A2FF" w:themeColor="accent1"/>
+          <w:rFonts w:ascii="AngsanaUPC" w:hAnsi="AngsanaUPC" w:cs="AngsanaUPC"/>
+          <w:b/>
+          <w:bCs/>
           <w:sz w:val="36"/>
           <w:szCs w:val="36"/>
         </w:rPr>
-        <w:t xml:space="preserve">dataset INT214 </w:t>
+        <w:t xml:space="preserve">Pie Chart </w:t>
       </w:r>
       <w:r>
         <w:rPr>
           <w:rFonts w:ascii="AngsanaUPC" w:hAnsi="AngsanaUPC" w:cs="AngsanaUPC" w:hint="cs"/>
-          <w:color w:val="00A2FF" w:themeColor="accent1"/>
+          <w:b/>
+          <w:bCs/>
           <w:sz w:val="36"/>
           <w:szCs w:val="36"/>
           <w:cs/>
         </w:rPr>
-        <w:t>เพื่อมาแสดงข้อมูลเกี่ยวกับนศ.ในชั้นเรียนเพื่อให้เห็นถึงความรู้สถิติ</w:t>
-      </w:r>
-      <w:r>
-        <w:rPr>
-          <w:rFonts w:ascii="AngsanaUPC" w:hAnsi="AngsanaUPC" w:cs="AngsanaUPC" w:hint="cs"/>
-          <w:color w:val="00A2FF" w:themeColor="accent1"/>
-          <w:sz w:val="36"/>
-          <w:szCs w:val="36"/>
-        </w:rPr>
-        <w:t>,</w:t>
-      </w:r>
-      <w:r>
-        <w:rPr>
-          <w:rFonts w:ascii="AngsanaUPC" w:hAnsi="AngsanaUPC" w:cs="AngsanaUPC" w:hint="cs"/>
-          <w:color w:val="00A2FF" w:themeColor="accent1"/>
-          <w:sz w:val="36"/>
-          <w:szCs w:val="36"/>
-          <w:cs/>
-        </w:rPr>
-        <w:t xml:space="preserve"> ทักษะต่าง ๆ โดยสามารถลองคลิกข้อมูล...</w:t>
-      </w:r>
-    </w:p>
-    <w:p>
-      <w:pPr>
-        <w:pStyle w:val="Body"/>
-        <w:rPr>
-          <w:rFonts w:ascii="AngsanaUPC" w:hAnsi="AngsanaUPC" w:cs="AngsanaUPC"/>
-          <w:color w:val="00A2FF" w:themeColor="accent1"/>
-          <w:sz w:val="36"/>
-          <w:szCs w:val="36"/>
-        </w:rPr>
-      </w:pPr>
-      <w:r>
-        <w:rPr>
-          <w:rFonts w:ascii="AngsanaUPC" w:hAnsi="AngsanaUPC" w:cs="AngsanaUPC" w:hint="cs"/>
-          <w:color w:val="00A2FF" w:themeColor="accent1"/>
-          <w:sz w:val="36"/>
-          <w:szCs w:val="36"/>
-          <w:cs/>
-        </w:rPr>
-        <w:t xml:space="preserve">ส่วนที่ใช้เวลาในการเรียนเยอะสุดคือการจัด </w:t>
-      </w:r>
-      <w:r>
-        <w:rPr>
-          <w:rFonts w:ascii="AngsanaUPC" w:hAnsi="AngsanaUPC" w:cs="AngsanaUPC" w:hint="cs"/>
-          <w:color w:val="00A2FF" w:themeColor="accent1"/>
-          <w:sz w:val="36"/>
-          <w:szCs w:val="36"/>
-        </w:rPr>
-        <w:t xml:space="preserve">Format </w:t>
-      </w:r>
-      <w:r>
-        <w:rPr>
-          <w:rFonts w:ascii="AngsanaUPC" w:hAnsi="AngsanaUPC" w:cs="AngsanaUPC" w:hint="cs"/>
-          <w:color w:val="00A2FF" w:themeColor="accent1"/>
-          <w:sz w:val="36"/>
-          <w:szCs w:val="36"/>
-          <w:cs/>
-        </w:rPr>
-        <w:t xml:space="preserve">กราฟของเงินเดือนเพื่อให้เรียงตามมูลค่าเงินเดือน เนื่องจากตอนแรกมัน </w:t>
-      </w:r>
-      <w:r>
-        <w:rPr>
-          <w:rFonts w:ascii="AngsanaUPC" w:hAnsi="AngsanaUPC" w:cs="AngsanaUPC" w:hint="cs"/>
-          <w:color w:val="00A2FF" w:themeColor="accent1"/>
-          <w:sz w:val="36"/>
-          <w:szCs w:val="36"/>
-        </w:rPr>
-        <w:t xml:space="preserve">auto </w:t>
-      </w:r>
-      <w:r>
-        <w:rPr>
-          <w:rFonts w:ascii="AngsanaUPC" w:hAnsi="AngsanaUPC" w:cs="AngsanaUPC" w:hint="cs"/>
-          <w:color w:val="00A2FF" w:themeColor="accent1"/>
-          <w:sz w:val="36"/>
-          <w:szCs w:val="36"/>
-          <w:cs/>
-        </w:rPr>
-        <w:t xml:space="preserve">เป็น </w:t>
-      </w:r>
-      <w:r>
-        <w:rPr>
-          <w:rFonts w:ascii="AngsanaUPC" w:hAnsi="AngsanaUPC" w:cs="AngsanaUPC" w:hint="cs"/>
-          <w:color w:val="00A2FF" w:themeColor="accent1"/>
-          <w:sz w:val="36"/>
-          <w:szCs w:val="36"/>
-        </w:rPr>
-        <w:t xml:space="preserve">sum </w:t>
-      </w:r>
-      <w:r>
-        <w:rPr>
-          <w:rFonts w:ascii="AngsanaUPC" w:hAnsi="AngsanaUPC" w:cs="AngsanaUPC" w:hint="cs"/>
-          <w:color w:val="00A2FF" w:themeColor="accent1"/>
-          <w:sz w:val="36"/>
-          <w:szCs w:val="36"/>
-          <w:cs/>
-        </w:rPr>
-        <w:t xml:space="preserve">ซึ่งต้องเปลี่ยนประเภทเป็น </w:t>
-      </w:r>
-      <w:r>
-        <w:rPr>
-          <w:rFonts w:ascii="AngsanaUPC" w:hAnsi="AngsanaUPC" w:cs="AngsanaUPC" w:hint="cs"/>
-          <w:color w:val="00A2FF" w:themeColor="accent1"/>
-          <w:sz w:val="36"/>
-          <w:szCs w:val="36"/>
-        </w:rPr>
-        <w:t>count</w:t>
-      </w:r>
-    </w:p>
-    <w:p>
-      <w:pPr>
-        <w:pStyle w:val="Body"/>
-        <w:rPr>
-          <w:rFonts w:ascii="AngsanaUPC" w:hAnsi="AngsanaUPC" w:cs="AngsanaUPC"/>
-          <w:color w:val="00A2FF" w:themeColor="accent1"/>
-          <w:sz w:val="36"/>
-          <w:szCs w:val="36"/>
-        </w:rPr>
-      </w:pPr>
-      <w:r>
-        <w:rPr>
-          <w:rFonts w:ascii="AngsanaUPC" w:hAnsi="AngsanaUPC" w:cs="AngsanaUPC" w:hint="cs"/>
-          <w:color w:val="00A2FF" w:themeColor="accent1"/>
-          <w:sz w:val="36"/>
-          <w:szCs w:val="36"/>
-        </w:rPr>
-        <w:t>….</w:t>
-      </w:r>
-      <w:r>
-        <w:rPr>
-          <w:rFonts w:ascii="AngsanaUPC" w:hAnsi="AngsanaUPC" w:cs="AngsanaUPC"/>
-          <w:color w:val="00A2FF" w:themeColor="accent1"/>
-          <w:sz w:val="36"/>
-          <w:szCs w:val="36"/>
-        </w:rPr>
-        <w:t xml:space="preserve"> (</w:t>
-      </w:r>
-      <w:r>
-        <w:rPr>
-          <w:rFonts w:ascii="AngsanaUPC" w:hAnsi="AngsanaUPC" w:cs="AngsanaUPC" w:hint="cs"/>
-          <w:color w:val="00A2FF" w:themeColor="accent1"/>
-          <w:sz w:val="36"/>
-          <w:szCs w:val="36"/>
-          <w:cs/>
-        </w:rPr>
-        <w:t>แปะรูปลงไปได้นะครับ</w:t>
-      </w:r>
-      <w:r>
-        <w:rPr>
-          <w:rFonts w:ascii="AngsanaUPC" w:hAnsi="AngsanaUPC" w:cs="AngsanaUPC"/>
-          <w:color w:val="00A2FF" w:themeColor="accent1"/>
-          <w:sz w:val="36"/>
-          <w:szCs w:val="36"/>
-        </w:rPr>
-        <w:t>)</w:t>
+        <w:t>แสดงข้อมูลของจำนวนหนังสือแต่ละประเภท โดยทำให้เห็นอย่างชัดเจนถึงสัดส่วนหนังสือแต่ละประเภทจากหนังสือทั้งหมด</w:t>
       </w:r>
     </w:p>
     <w:p>
       <w:pPr>
         <w:pStyle w:val="Body"/>
       </w:pPr>
+      <w:r>
+        <w:rPr>
+          <w:cs/>
+        </w:rPr>
+        <w:drawing>
+          <wp:inline distT="0" distB="0" distL="0" distR="0" wp14:anchorId="40F914C8" wp14:editId="6316392F">
+            <wp:extent cx="6120130" cy="3473450"/>
+            <wp:effectExtent l="0" t="0" r="0" b="0"/>
+            <wp:docPr id="1" name="Picture 1" descr="Graphical user interface&#10;&#10;Description automatically generated"/>
+            <wp:cNvGraphicFramePr>
+              <a:graphicFrameLocks xmlns:a="http://schemas.openxmlformats.org/drawingml/2006/main" noChangeAspect="1"/>
+            </wp:cNvGraphicFramePr>
+            <a:graphic xmlns:a="http://schemas.openxmlformats.org/drawingml/2006/main">
+              <a:graphicData uri="http://schemas.openxmlformats.org/drawingml/2006/picture">
+                <pic:pic xmlns:pic="http://schemas.openxmlformats.org/drawingml/2006/picture">
+                  <pic:nvPicPr>
+                    <pic:cNvPr id="1" name="Picture 1" descr="Graphical user interface&#10;&#10;Description automatically generated"/>
+                    <pic:cNvPicPr/>
+                  </pic:nvPicPr>
+                  <pic:blipFill>
+                    <a:blip r:embed="rId9"/>
+                    <a:stretch>
+                      <a:fillRect/>
+                    </a:stretch>
+                  </pic:blipFill>
+                  <pic:spPr>
+                    <a:xfrm>
+                      <a:off x="0" y="0"/>
+                      <a:ext cx="6120130" cy="3473450"/>
+                    </a:xfrm>
+                    <a:prstGeom prst="rect">
+                      <a:avLst/>
+                    </a:prstGeom>
+                  </pic:spPr>
+                </pic:pic>
+              </a:graphicData>
+            </a:graphic>
+          </wp:inline>
+        </w:drawing>
+      </w:r>
     </w:p>
     <w:sectPr>
-      <w:headerReference w:type="default" r:id="rId9"/>
-      <w:footerReference w:type="default" r:id="rId10"/>
+      <w:headerReference w:type="default" r:id="rId10"/>
+      <w:footerReference w:type="default" r:id="rId11"/>
       <w:pgSz w:w="11906" w:h="16838"/>
       <w:pgMar w:top="1134" w:right="1134" w:bottom="1134" w:left="1134" w:header="709" w:footer="850" w:gutter="0"/>
       <w:cols w:space="720"/>

</xml_diff>